<commit_message>
Entrega 2 Integradora 2 Final
</commit_message>
<xml_diff>
--- a/GreenSQA/doc/TablaAnalisisDeRequerimientos.docx
+++ b/GreenSQA/doc/TablaAnalisisDeRequerimientos.docx
@@ -116,14 +116,12 @@
                 <w:rFonts w:ascii="Arial" w:eastAsia="Arial" w:hAnsi="Arial" w:cs="Arial"/>
               </w:rPr>
             </w:pPr>
-            <w:proofErr w:type="spellStart"/>
             <w:r>
               <w:rPr>
                 <w:rFonts w:ascii="Arial" w:eastAsia="Arial" w:hAnsi="Arial" w:cs="Arial"/>
               </w:rPr>
               <w:t>GreenSQA</w:t>
             </w:r>
-            <w:proofErr w:type="spellEnd"/>
           </w:p>
         </w:tc>
       </w:tr>
@@ -195,16 +193,8 @@
               <w:rPr>
                 <w:rFonts w:ascii="Arial" w:eastAsia="Arial" w:hAnsi="Arial" w:cs="Arial"/>
               </w:rPr>
-              <w:t xml:space="preserve">Colaboradores de </w:t>
-            </w:r>
-            <w:proofErr w:type="spellStart"/>
-            <w:r>
-              <w:rPr>
-                <w:rFonts w:ascii="Arial" w:eastAsia="Arial" w:hAnsi="Arial" w:cs="Arial"/>
-              </w:rPr>
-              <w:t>GreenSQA</w:t>
-            </w:r>
-            <w:proofErr w:type="spellEnd"/>
+              <w:t>Colaboradores de GreenSQA</w:t>
+            </w:r>
           </w:p>
         </w:tc>
       </w:tr>
@@ -477,27 +467,23 @@
               <w:spacing w:before="240" w:after="0" w:line="276" w:lineRule="auto"/>
               <w:rPr>
                 <w:rFonts w:ascii="Arial" w:eastAsia="Arial" w:hAnsi="Arial" w:cs="Arial"/>
-                <w:sz w:val="16"/>
-                <w:szCs w:val="16"/>
-              </w:rPr>
-            </w:pPr>
-            <w:proofErr w:type="spellStart"/>
+              </w:rPr>
+            </w:pPr>
             <w:r>
               <w:rPr>
                 <w:rFonts w:ascii="Arial" w:eastAsia="Arial" w:hAnsi="Arial" w:cs="Arial"/>
                 <w:sz w:val="16"/>
                 <w:szCs w:val="16"/>
               </w:rPr>
-              <w:t>GreenSQA</w:t>
-            </w:r>
-            <w:proofErr w:type="spellEnd"/>
+              <w:t>GreenSQA es una empresa de Tecnología que trabaja con proyectos de Aseguramiento de la Calidad del Software. Requiere de un sistema que almacene situaciones, elementos o datos mediante el uso de unas cápsulas de conocimiento para prevenir la fuga de información cuando rota el personal. Este debe permitir realizar diversas funcionalidades, como gestionar</w:t>
+            </w:r>
             <w:r>
               <w:rPr>
                 <w:rFonts w:ascii="Arial" w:eastAsia="Arial" w:hAnsi="Arial" w:cs="Arial"/>
                 <w:sz w:val="16"/>
                 <w:szCs w:val="16"/>
               </w:rPr>
-              <w:t xml:space="preserve"> es una empresa de Tecnología que trabaja con proyectos de Aseguramiento de la Calidad del Software. Requiere de un sistema que almacene situaciones, elementos o datos mediante el uso de unas cápsulas de conocimiento para prevenir la fuga de información cuando rota el personal. Este debe permitir realizar diversas funcionalidades, como gestionar</w:t>
+              <w:t xml:space="preserve"> los proyectos de la empresa, gestionar y culminar las respectivas etapas, registrar, aprobar, publicar y consultar cápsulas de conocimiento</w:t>
             </w:r>
             <w:r>
               <w:rPr>
@@ -505,30 +491,8 @@
                 <w:sz w:val="16"/>
                 <w:szCs w:val="16"/>
               </w:rPr>
-              <w:t xml:space="preserve"> los proyectos de la empresa, gestionar y culminar las respectivas etapas, registrar, aprobar, publicar y consultar cápsulas de conocimiento. A partir de lo anterior, </w:t>
-            </w:r>
-            <w:r>
-              <w:rPr>
-                <w:rFonts w:ascii="Arial" w:eastAsia="Arial" w:hAnsi="Arial" w:cs="Arial"/>
-                <w:sz w:val="16"/>
-                <w:szCs w:val="16"/>
-              </w:rPr>
-              <w:t>se presentan los siguientes interrogantes para el desarrollo del software:</w:t>
-            </w:r>
-          </w:p>
-          <w:p>
-            <w:pPr>
-              <w:pStyle w:val="Prrafodelista"/>
-              <w:widowControl w:val="0"/>
-              <w:numPr>
-                <w:ilvl w:val="0"/>
-                <w:numId w:val="1"/>
-              </w:numPr>
-              <w:spacing w:before="240" w:after="0" w:line="276" w:lineRule="auto"/>
-              <w:rPr>
-                <w:rFonts w:ascii="Arial" w:eastAsia="Arial" w:hAnsi="Arial" w:cs="Arial"/>
-              </w:rPr>
-            </w:pPr>
+              <w:t>.</w:t>
+            </w:r>
           </w:p>
         </w:tc>
       </w:tr>
@@ -709,7 +673,6 @@
         <w:rPr>
           <w:rFonts w:ascii="Arial" w:eastAsia="Arial" w:hAnsi="Arial" w:cs="Arial"/>
         </w:rPr>
-        <w:lastRenderedPageBreak/>
         <w:t xml:space="preserve"> </w:t>
       </w:r>
     </w:p>
@@ -735,7 +698,15 @@
           <w:rFonts w:ascii="Arial" w:eastAsia="Arial" w:hAnsi="Arial" w:cs="Arial"/>
           <w:b/>
         </w:rPr>
-        <w:t>Tabla de análisis de requerimientos funcionales (Nota: Una tabla por cada requerimiento funcional)</w:t>
+        <w:t xml:space="preserve">Tabla de análisis de requerimientos funcionales (Nota: Una tabla por cada </w:t>
+      </w:r>
+      <w:r>
+        <w:rPr>
+          <w:rFonts w:ascii="Arial" w:eastAsia="Arial" w:hAnsi="Arial" w:cs="Arial"/>
+          <w:b/>
+        </w:rPr>
+        <w:lastRenderedPageBreak/>
+        <w:t>requerimiento funcional)</w:t>
       </w:r>
     </w:p>
     <w:p>
@@ -851,18 +822,10 @@
               <w:t>diez pro</w:t>
             </w:r>
             <w:r>
-              <w:t xml:space="preserve">yectos asociados a </w:t>
-            </w:r>
-            <w:proofErr w:type="spellStart"/>
-            <w:r>
-              <w:t>GreenS</w:t>
-            </w:r>
-            <w:r>
-              <w:t>QA</w:t>
-            </w:r>
-            <w:proofErr w:type="spellEnd"/>
-            <w:r>
-              <w:t>, en la que se almacene el nombre del proyecto, del cliente, fecha estimada para inicio y fin del proyecto, el presupuesto y el nombre y número de los gerentes de parte de Green y de parte del cliente.</w:t>
+              <w:t>yectos asociados a GreenS</w:t>
+            </w:r>
+            <w:r>
+              <w:t>QA, en la que se almacene el nombre del proyecto, del cliente, fecha estimada para inicio y fin del proyecto, el presupuesto y el nombre y número de los gerentes de parte de Green y de parte del cliente.</w:t>
             </w:r>
           </w:p>
         </w:tc>
@@ -960,24 +923,20 @@
             <w:vAlign w:val="center"/>
           </w:tcPr>
           <w:p>
-            <w:proofErr w:type="spellStart"/>
             <w:r>
               <w:t>projectName</w:t>
             </w:r>
-            <w:proofErr w:type="spellEnd"/>
-          </w:p>
-        </w:tc>
-        <w:tc>
-          <w:tcPr>
-            <w:tcW w:w="2271" w:type="dxa"/>
-            <w:vAlign w:val="center"/>
-          </w:tcPr>
-          <w:p>
-            <w:proofErr w:type="spellStart"/>
+          </w:p>
+        </w:tc>
+        <w:tc>
+          <w:tcPr>
+            <w:tcW w:w="2271" w:type="dxa"/>
+            <w:vAlign w:val="center"/>
+          </w:tcPr>
+          <w:p>
             <w:r>
               <w:t>String</w:t>
             </w:r>
-            <w:proofErr w:type="spellEnd"/>
           </w:p>
         </w:tc>
         <w:tc>
@@ -1024,24 +983,20 @@
             <w:vAlign w:val="center"/>
           </w:tcPr>
           <w:p>
-            <w:proofErr w:type="spellStart"/>
             <w:r>
               <w:t>clientName</w:t>
             </w:r>
-            <w:proofErr w:type="spellEnd"/>
-          </w:p>
-        </w:tc>
-        <w:tc>
-          <w:tcPr>
-            <w:tcW w:w="2271" w:type="dxa"/>
-            <w:vAlign w:val="center"/>
-          </w:tcPr>
-          <w:p>
-            <w:proofErr w:type="spellStart"/>
+          </w:p>
+        </w:tc>
+        <w:tc>
+          <w:tcPr>
+            <w:tcW w:w="2271" w:type="dxa"/>
+            <w:vAlign w:val="center"/>
+          </w:tcPr>
+          <w:p>
             <w:r>
               <w:t>String</w:t>
             </w:r>
-            <w:proofErr w:type="spellEnd"/>
           </w:p>
         </w:tc>
         <w:tc>
@@ -1088,11 +1043,9 @@
             <w:vAlign w:val="center"/>
           </w:tcPr>
           <w:p>
-            <w:proofErr w:type="spellStart"/>
             <w:r>
               <w:t>projectStartDate</w:t>
             </w:r>
-            <w:proofErr w:type="spellEnd"/>
           </w:p>
         </w:tc>
         <w:tc>
@@ -1150,11 +1103,9 @@
             <w:vAlign w:val="center"/>
           </w:tcPr>
           <w:p>
-            <w:proofErr w:type="spellStart"/>
             <w:r>
               <w:t>projectEndDate</w:t>
             </w:r>
-            <w:proofErr w:type="spellEnd"/>
           </w:p>
         </w:tc>
         <w:tc>
@@ -1215,24 +1166,20 @@
             <w:vAlign w:val="center"/>
           </w:tcPr>
           <w:p>
-            <w:proofErr w:type="spellStart"/>
             <w:r>
               <w:t>proyectBudget</w:t>
             </w:r>
-            <w:proofErr w:type="spellEnd"/>
-          </w:p>
-        </w:tc>
-        <w:tc>
-          <w:tcPr>
-            <w:tcW w:w="2271" w:type="dxa"/>
-            <w:vAlign w:val="center"/>
-          </w:tcPr>
-          <w:p>
-            <w:proofErr w:type="spellStart"/>
+          </w:p>
+        </w:tc>
+        <w:tc>
+          <w:tcPr>
+            <w:tcW w:w="2271" w:type="dxa"/>
+            <w:vAlign w:val="center"/>
+          </w:tcPr>
+          <w:p>
             <w:r>
               <w:t>double</w:t>
             </w:r>
-            <w:proofErr w:type="spellEnd"/>
           </w:p>
         </w:tc>
         <w:tc>
@@ -1279,11 +1226,9 @@
             <w:vAlign w:val="center"/>
           </w:tcPr>
           <w:p>
-            <w:proofErr w:type="spellStart"/>
             <w:r>
               <w:t>greenManager</w:t>
             </w:r>
-            <w:proofErr w:type="spellEnd"/>
           </w:p>
         </w:tc>
         <w:tc>
@@ -1337,11 +1282,9 @@
             <w:vAlign w:val="center"/>
           </w:tcPr>
           <w:p>
-            <w:proofErr w:type="spellStart"/>
             <w:r>
               <w:t>clientManager</w:t>
             </w:r>
-            <w:proofErr w:type="spellEnd"/>
           </w:p>
         </w:tc>
         <w:tc>
@@ -1493,11 +1436,9 @@
             <w:vAlign w:val="center"/>
           </w:tcPr>
           <w:p>
-            <w:proofErr w:type="spellStart"/>
             <w:r>
               <w:t>String</w:t>
             </w:r>
-            <w:proofErr w:type="spellEnd"/>
           </w:p>
         </w:tc>
         <w:tc>
@@ -1549,11 +1490,9 @@
             <w:vAlign w:val="center"/>
           </w:tcPr>
           <w:p>
-            <w:proofErr w:type="spellStart"/>
             <w:r>
               <w:t>String</w:t>
             </w:r>
-            <w:proofErr w:type="spellEnd"/>
           </w:p>
         </w:tc>
         <w:tc>
@@ -1761,11 +1700,9 @@
             <w:vAlign w:val="center"/>
           </w:tcPr>
           <w:p>
-            <w:proofErr w:type="spellStart"/>
             <w:r>
               <w:t>estimatedStartDate</w:t>
             </w:r>
-            <w:proofErr w:type="spellEnd"/>
           </w:p>
         </w:tc>
         <w:tc>
@@ -1823,11 +1760,9 @@
             <w:vAlign w:val="center"/>
           </w:tcPr>
           <w:p>
-            <w:proofErr w:type="spellStart"/>
             <w:r>
               <w:t>estimatedEndDate</w:t>
             </w:r>
-            <w:proofErr w:type="spellEnd"/>
           </w:p>
         </w:tc>
         <w:tc>
@@ -2127,11 +2062,9 @@
             <w:vAlign w:val="center"/>
           </w:tcPr>
           <w:p>
-            <w:proofErr w:type="spellStart"/>
             <w:r>
               <w:t>String</w:t>
             </w:r>
-            <w:proofErr w:type="spellEnd"/>
           </w:p>
         </w:tc>
         <w:tc>
@@ -2183,11 +2116,9 @@
             <w:vAlign w:val="center"/>
           </w:tcPr>
           <w:p>
-            <w:proofErr w:type="spellStart"/>
             <w:r>
               <w:t>String</w:t>
             </w:r>
-            <w:proofErr w:type="spellEnd"/>
           </w:p>
         </w:tc>
         <w:tc>
@@ -2518,24 +2449,20 @@
             <w:vAlign w:val="center"/>
           </w:tcPr>
           <w:p>
-            <w:proofErr w:type="spellStart"/>
             <w:r>
               <w:t>approvalStatus</w:t>
             </w:r>
-            <w:proofErr w:type="spellEnd"/>
-          </w:p>
-        </w:tc>
-        <w:tc>
-          <w:tcPr>
-            <w:tcW w:w="2271" w:type="dxa"/>
-            <w:vAlign w:val="center"/>
-          </w:tcPr>
-          <w:p>
-            <w:proofErr w:type="spellStart"/>
+          </w:p>
+        </w:tc>
+        <w:tc>
+          <w:tcPr>
+            <w:tcW w:w="2271" w:type="dxa"/>
+            <w:vAlign w:val="center"/>
+          </w:tcPr>
+          <w:p>
             <w:r>
               <w:t>StageStatus</w:t>
             </w:r>
-            <w:proofErr w:type="spellEnd"/>
           </w:p>
         </w:tc>
         <w:tc>
@@ -2878,11 +2805,9 @@
             <w:vAlign w:val="center"/>
           </w:tcPr>
           <w:p>
-            <w:proofErr w:type="spellStart"/>
             <w:r>
               <w:t>String</w:t>
             </w:r>
-            <w:proofErr w:type="spellEnd"/>
           </w:p>
         </w:tc>
         <w:tc>
@@ -2934,11 +2859,9 @@
             <w:vAlign w:val="center"/>
           </w:tcPr>
           <w:p>
-            <w:proofErr w:type="spellStart"/>
             <w:r>
               <w:t>String</w:t>
             </w:r>
-            <w:proofErr w:type="spellEnd"/>
           </w:p>
         </w:tc>
         <w:tc>
@@ -3288,11 +3211,9 @@
             <w:vAlign w:val="center"/>
           </w:tcPr>
           <w:p>
-            <w:proofErr w:type="spellStart"/>
             <w:r>
               <w:t>String</w:t>
             </w:r>
-            <w:proofErr w:type="spellEnd"/>
           </w:p>
         </w:tc>
         <w:tc>
@@ -3339,24 +3260,20 @@
             <w:vAlign w:val="center"/>
           </w:tcPr>
           <w:p>
-            <w:proofErr w:type="spellStart"/>
             <w:r>
               <w:t>description</w:t>
             </w:r>
-            <w:proofErr w:type="spellEnd"/>
-          </w:p>
-        </w:tc>
-        <w:tc>
-          <w:tcPr>
-            <w:tcW w:w="2271" w:type="dxa"/>
-            <w:vAlign w:val="center"/>
-          </w:tcPr>
-          <w:p>
-            <w:proofErr w:type="spellStart"/>
+          </w:p>
+        </w:tc>
+        <w:tc>
+          <w:tcPr>
+            <w:tcW w:w="2271" w:type="dxa"/>
+            <w:vAlign w:val="center"/>
+          </w:tcPr>
+          <w:p>
             <w:r>
               <w:t>String</w:t>
             </w:r>
-            <w:proofErr w:type="spellEnd"/>
           </w:p>
         </w:tc>
         <w:tc>
@@ -3406,24 +3323,20 @@
             <w:vAlign w:val="center"/>
           </w:tcPr>
           <w:p>
-            <w:proofErr w:type="spellStart"/>
             <w:r>
               <w:t>type</w:t>
             </w:r>
-            <w:proofErr w:type="spellEnd"/>
-          </w:p>
-        </w:tc>
-        <w:tc>
-          <w:tcPr>
-            <w:tcW w:w="2271" w:type="dxa"/>
-            <w:vAlign w:val="center"/>
-          </w:tcPr>
-          <w:p>
-            <w:proofErr w:type="spellStart"/>
+          </w:p>
+        </w:tc>
+        <w:tc>
+          <w:tcPr>
+            <w:tcW w:w="2271" w:type="dxa"/>
+            <w:vAlign w:val="center"/>
+          </w:tcPr>
+          <w:p>
             <w:r>
               <w:t>Type</w:t>
             </w:r>
-            <w:proofErr w:type="spellEnd"/>
           </w:p>
         </w:tc>
         <w:tc>
@@ -3435,14 +3348,12 @@
             <w:r>
               <w:t xml:space="preserve">Valor definido de acuerdo con la clase </w:t>
             </w:r>
-            <w:proofErr w:type="spellStart"/>
             <w:r>
               <w:t>T</w:t>
             </w:r>
             <w:r>
               <w:t>ype</w:t>
             </w:r>
-            <w:proofErr w:type="spellEnd"/>
           </w:p>
         </w:tc>
       </w:tr>
@@ -3478,24 +3389,20 @@
             <w:vAlign w:val="center"/>
           </w:tcPr>
           <w:p>
-            <w:proofErr w:type="spellStart"/>
             <w:r>
               <w:t>employee</w:t>
             </w:r>
-            <w:proofErr w:type="spellEnd"/>
-          </w:p>
-        </w:tc>
-        <w:tc>
-          <w:tcPr>
-            <w:tcW w:w="2271" w:type="dxa"/>
-            <w:vAlign w:val="center"/>
-          </w:tcPr>
-          <w:p>
-            <w:proofErr w:type="spellStart"/>
+          </w:p>
+        </w:tc>
+        <w:tc>
+          <w:tcPr>
+            <w:tcW w:w="2271" w:type="dxa"/>
+            <w:vAlign w:val="center"/>
+          </w:tcPr>
+          <w:p>
             <w:r>
               <w:t>Employee</w:t>
             </w:r>
-            <w:proofErr w:type="spellEnd"/>
           </w:p>
         </w:tc>
         <w:tc>
@@ -3538,24 +3445,20 @@
             <w:vAlign w:val="center"/>
           </w:tcPr>
           <w:p>
-            <w:proofErr w:type="spellStart"/>
             <w:r>
               <w:t>learnedLesson</w:t>
             </w:r>
-            <w:proofErr w:type="spellEnd"/>
-          </w:p>
-        </w:tc>
-        <w:tc>
-          <w:tcPr>
-            <w:tcW w:w="2271" w:type="dxa"/>
-            <w:vAlign w:val="center"/>
-          </w:tcPr>
-          <w:p>
-            <w:proofErr w:type="spellStart"/>
+          </w:p>
+        </w:tc>
+        <w:tc>
+          <w:tcPr>
+            <w:tcW w:w="2271" w:type="dxa"/>
+            <w:vAlign w:val="center"/>
+          </w:tcPr>
+          <w:p>
             <w:r>
               <w:t>String</w:t>
             </w:r>
-            <w:proofErr w:type="spellEnd"/>
           </w:p>
         </w:tc>
         <w:tc>
@@ -3703,11 +3606,9 @@
             <w:vAlign w:val="center"/>
           </w:tcPr>
           <w:p>
-            <w:proofErr w:type="spellStart"/>
             <w:r>
               <w:t>String</w:t>
             </w:r>
-            <w:proofErr w:type="spellEnd"/>
           </w:p>
         </w:tc>
         <w:tc>
@@ -3759,11 +3660,9 @@
             <w:vAlign w:val="center"/>
           </w:tcPr>
           <w:p>
-            <w:proofErr w:type="spellStart"/>
             <w:r>
               <w:t>String</w:t>
             </w:r>
-            <w:proofErr w:type="spellEnd"/>
           </w:p>
         </w:tc>
         <w:tc>
@@ -4105,11 +4004,9 @@
             <w:vAlign w:val="center"/>
           </w:tcPr>
           <w:p>
-            <w:proofErr w:type="spellStart"/>
             <w:r>
               <w:t>String</w:t>
             </w:r>
-            <w:proofErr w:type="spellEnd"/>
           </w:p>
         </w:tc>
         <w:tc>
@@ -4156,24 +4053,20 @@
             <w:vAlign w:val="center"/>
           </w:tcPr>
           <w:p>
-            <w:proofErr w:type="spellStart"/>
             <w:r>
               <w:t>approvalStatus</w:t>
             </w:r>
-            <w:proofErr w:type="spellEnd"/>
-          </w:p>
-        </w:tc>
-        <w:tc>
-          <w:tcPr>
-            <w:tcW w:w="2271" w:type="dxa"/>
-            <w:vAlign w:val="center"/>
-          </w:tcPr>
-          <w:p>
-            <w:proofErr w:type="spellStart"/>
+          </w:p>
+        </w:tc>
+        <w:tc>
+          <w:tcPr>
+            <w:tcW w:w="2271" w:type="dxa"/>
+            <w:vAlign w:val="center"/>
+          </w:tcPr>
+          <w:p>
             <w:r>
               <w:t>ApprovalStatus</w:t>
             </w:r>
-            <w:proofErr w:type="spellEnd"/>
           </w:p>
         </w:tc>
         <w:tc>
@@ -4458,11 +4351,9 @@
             <w:vAlign w:val="center"/>
           </w:tcPr>
           <w:p>
-            <w:proofErr w:type="spellStart"/>
             <w:r>
               <w:t>String</w:t>
             </w:r>
-            <w:proofErr w:type="spellEnd"/>
           </w:p>
         </w:tc>
         <w:tc>
@@ -4514,11 +4405,9 @@
             <w:vAlign w:val="center"/>
           </w:tcPr>
           <w:p>
-            <w:proofErr w:type="spellStart"/>
             <w:r>
               <w:t>String</w:t>
             </w:r>
-            <w:proofErr w:type="spellEnd"/>
           </w:p>
         </w:tc>
         <w:tc>
@@ -4872,11 +4761,9 @@
             <w:vAlign w:val="center"/>
           </w:tcPr>
           <w:p>
-            <w:proofErr w:type="spellStart"/>
             <w:r>
               <w:t>String</w:t>
             </w:r>
-            <w:proofErr w:type="spellEnd"/>
           </w:p>
         </w:tc>
         <w:tc>
@@ -4923,40 +4810,31 @@
             <w:vAlign w:val="center"/>
           </w:tcPr>
           <w:p>
-            <w:proofErr w:type="spellStart"/>
             <w:r>
               <w:t>publicationStatus</w:t>
             </w:r>
-            <w:proofErr w:type="spellEnd"/>
-          </w:p>
-        </w:tc>
-        <w:tc>
-          <w:tcPr>
-            <w:tcW w:w="2271" w:type="dxa"/>
-            <w:vAlign w:val="center"/>
-          </w:tcPr>
-          <w:p>
-            <w:proofErr w:type="spellStart"/>
+          </w:p>
+        </w:tc>
+        <w:tc>
+          <w:tcPr>
+            <w:tcW w:w="2271" w:type="dxa"/>
+            <w:vAlign w:val="center"/>
+          </w:tcPr>
+          <w:p>
             <w:r>
               <w:t>PublicationStatus</w:t>
             </w:r>
-            <w:proofErr w:type="spellEnd"/>
-          </w:p>
-        </w:tc>
-        <w:tc>
-          <w:tcPr>
-            <w:tcW w:w="2271" w:type="dxa"/>
-            <w:vAlign w:val="center"/>
-          </w:tcPr>
-          <w:p>
-            <w:r>
-              <w:t xml:space="preserve">Valor definido de acuerdo con la clase </w:t>
-            </w:r>
-            <w:proofErr w:type="spellStart"/>
-            <w:r>
-              <w:t>PublishingStatus</w:t>
-            </w:r>
-            <w:proofErr w:type="spellEnd"/>
+          </w:p>
+        </w:tc>
+        <w:tc>
+          <w:tcPr>
+            <w:tcW w:w="2271" w:type="dxa"/>
+            <w:vAlign w:val="center"/>
+          </w:tcPr>
+          <w:p>
+            <w:r>
+              <w:t>Valor definido de acuerdo con la clase PublishingStatus</w:t>
+            </w:r>
           </w:p>
         </w:tc>
       </w:tr>
@@ -4987,15 +4865,7 @@
               <w:t xml:space="preserve">Se publica la cápsula en </w:t>
             </w:r>
             <w:r>
-              <w:t xml:space="preserve">formato HTML para ser publicada en la intranet de la organización, por lo que se almacena la </w:t>
-            </w:r>
-            <w:proofErr w:type="spellStart"/>
-            <w:r>
-              <w:t>url</w:t>
-            </w:r>
-            <w:proofErr w:type="spellEnd"/>
-            <w:r>
-              <w:t xml:space="preserve"> y se genera un mensaje de éxito. En caso de que no se pueda publicar, saltará un mensaje de error</w:t>
+              <w:t>formato HTML para ser publicada en la intranet de la organización, por lo que se almacena la url y se genera un mensaje de éxito. En caso de que no se pueda publicar, saltará un mensaje de error</w:t>
             </w:r>
           </w:p>
         </w:tc>
@@ -5101,11 +4971,9 @@
             <w:vAlign w:val="center"/>
           </w:tcPr>
           <w:p>
-            <w:proofErr w:type="spellStart"/>
             <w:r>
               <w:t>String</w:t>
             </w:r>
-            <w:proofErr w:type="spellEnd"/>
           </w:p>
         </w:tc>
         <w:tc>
@@ -5157,11 +5025,9 @@
             <w:vAlign w:val="center"/>
           </w:tcPr>
           <w:p>
-            <w:proofErr w:type="spellStart"/>
             <w:r>
               <w:t>String</w:t>
             </w:r>
-            <w:proofErr w:type="spellEnd"/>
           </w:p>
         </w:tc>
         <w:tc>
@@ -5357,24 +5223,20 @@
             <w:vAlign w:val="center"/>
           </w:tcPr>
           <w:p>
-            <w:proofErr w:type="spellStart"/>
             <w:r>
               <w:t>unitStage</w:t>
             </w:r>
-            <w:proofErr w:type="spellEnd"/>
-          </w:p>
-        </w:tc>
-        <w:tc>
-          <w:tcPr>
-            <w:tcW w:w="2271" w:type="dxa"/>
-            <w:vAlign w:val="center"/>
-          </w:tcPr>
-          <w:p>
-            <w:proofErr w:type="spellStart"/>
+          </w:p>
+        </w:tc>
+        <w:tc>
+          <w:tcPr>
+            <w:tcW w:w="2271" w:type="dxa"/>
+            <w:vAlign w:val="center"/>
+          </w:tcPr>
+          <w:p>
             <w:r>
               <w:t>int</w:t>
             </w:r>
-            <w:proofErr w:type="spellEnd"/>
           </w:p>
         </w:tc>
         <w:tc>
@@ -5476,23 +5338,7 @@
                 <w:szCs w:val="20"/>
                 <w:lang w:val="fr-FR"/>
               </w:rPr>
-              <w:t>6 =</w:t>
-            </w:r>
-            <w:r>
-              <w:rPr>
-                <w:sz w:val="20"/>
-                <w:szCs w:val="20"/>
-                <w:lang w:val="fr-FR"/>
-              </w:rPr>
-              <w:t xml:space="preserve"> </w:t>
-            </w:r>
-            <w:r>
-              <w:rPr>
-                <w:sz w:val="20"/>
-                <w:szCs w:val="20"/>
-                <w:lang w:val="fr-FR"/>
-              </w:rPr>
-              <w:t>PROYECT_CONTROL</w:t>
+              <w:t>6 = PROYECT_CONTROL</w:t>
             </w:r>
           </w:p>
         </w:tc>
@@ -5532,24 +5378,20 @@
             <w:vAlign w:val="center"/>
           </w:tcPr>
           <w:p>
-            <w:proofErr w:type="spellStart"/>
             <w:r>
               <w:t>name</w:t>
             </w:r>
-            <w:proofErr w:type="spellEnd"/>
-          </w:p>
-        </w:tc>
-        <w:tc>
-          <w:tcPr>
-            <w:tcW w:w="2271" w:type="dxa"/>
-            <w:vAlign w:val="center"/>
-          </w:tcPr>
-          <w:p>
-            <w:proofErr w:type="spellStart"/>
+          </w:p>
+        </w:tc>
+        <w:tc>
+          <w:tcPr>
+            <w:tcW w:w="2271" w:type="dxa"/>
+            <w:vAlign w:val="center"/>
+          </w:tcPr>
+          <w:p>
             <w:r>
               <w:t>String</w:t>
             </w:r>
-            <w:proofErr w:type="spellEnd"/>
           </w:p>
         </w:tc>
         <w:tc>
@@ -5596,27 +5438,23 @@
             <w:vAlign w:val="center"/>
           </w:tcPr>
           <w:p>
-            <w:proofErr w:type="spellStart"/>
             <w:r>
               <w:t>project</w:t>
             </w:r>
-            <w:proofErr w:type="spellEnd"/>
-          </w:p>
-        </w:tc>
-        <w:tc>
-          <w:tcPr>
-            <w:tcW w:w="2271" w:type="dxa"/>
-            <w:vAlign w:val="center"/>
-          </w:tcPr>
-          <w:p>
-            <w:proofErr w:type="spellStart"/>
+          </w:p>
+        </w:tc>
+        <w:tc>
+          <w:tcPr>
+            <w:tcW w:w="2271" w:type="dxa"/>
+            <w:vAlign w:val="center"/>
+          </w:tcPr>
+          <w:p>
             <w:r>
               <w:t>S</w:t>
             </w:r>
             <w:r>
               <w:t>tring</w:t>
             </w:r>
-            <w:proofErr w:type="spellEnd"/>
           </w:p>
         </w:tc>
         <w:tc>
@@ -5663,24 +5501,20 @@
             <w:vAlign w:val="center"/>
           </w:tcPr>
           <w:p>
-            <w:proofErr w:type="spellStart"/>
             <w:r>
               <w:t>keyword</w:t>
             </w:r>
-            <w:proofErr w:type="spellEnd"/>
-          </w:p>
-        </w:tc>
-        <w:tc>
-          <w:tcPr>
-            <w:tcW w:w="2271" w:type="dxa"/>
-            <w:vAlign w:val="center"/>
-          </w:tcPr>
-          <w:p>
-            <w:proofErr w:type="spellStart"/>
+          </w:p>
+        </w:tc>
+        <w:tc>
+          <w:tcPr>
+            <w:tcW w:w="2271" w:type="dxa"/>
+            <w:vAlign w:val="center"/>
+          </w:tcPr>
+          <w:p>
             <w:r>
               <w:t>String</w:t>
             </w:r>
-            <w:proofErr w:type="spellEnd"/>
           </w:p>
         </w:tc>
         <w:tc>
@@ -5717,7 +5551,11 @@
             <w:gridSpan w:val="3"/>
             <w:vAlign w:val="center"/>
           </w:tcPr>
-          <w:p/>
+          <w:p>
+            <w:r>
+              <w:t>El sistema muestra la información de acuerdo a la opción seleccionada en el menú y a la información suministrada en las entradas.</w:t>
+            </w:r>
+          </w:p>
         </w:tc>
       </w:tr>
       <w:tr>

</xml_diff>